<commit_message>
Change of the name of the author
</commit_message>
<xml_diff>
--- a/docs/word/MARTTOM-DOCUMENTATION-TECHNIQUE.docx
+++ b/docs/word/MARTTOM-DOCUMENTATION-TECHNIQUE.docx
@@ -230,7 +230,7 @@
                               <w:rPr>
                                 <w:noProof/>
                               </w:rPr>
-                              <w:t>15.01.2020</w:t>
+                              <w:t>17.01.2020</w:t>
                             </w:r>
                             <w:r>
                               <w:rPr>
@@ -349,7 +349,7 @@
                         <w:rPr>
                           <w:noProof/>
                         </w:rPr>
-                        <w:t>15.01.2020</w:t>
+                        <w:t>17.01.2020</w:t>
                       </w:r>
                       <w:r>
                         <w:rPr>
@@ -1825,8 +1825,8 @@
           <w:lang w:eastAsia="fr-FR"/>
         </w:rPr>
       </w:pPr>
-      <w:bookmarkStart w:id="2" w:name="_Toc507661276"/>
-      <w:bookmarkStart w:id="3" w:name="_Toc332873979"/>
+      <w:bookmarkStart w:id="2" w:name="_Toc332873979"/>
+      <w:bookmarkStart w:id="3" w:name="_Toc507661276"/>
       <w:r>
         <w:br w:type="page"/>
       </w:r>
@@ -1836,14 +1836,14 @@
         <w:pStyle w:val="Titre1"/>
       </w:pPr>
       <w:bookmarkStart w:id="4" w:name="_Toc29996667"/>
-      <w:bookmarkEnd w:id="2"/>
+      <w:bookmarkEnd w:id="3"/>
       <w:r>
         <w:lastRenderedPageBreak/>
         <w:t>Introduction</w:t>
       </w:r>
       <w:bookmarkEnd w:id="4"/>
     </w:p>
-    <w:bookmarkEnd w:id="3"/>
+    <w:bookmarkEnd w:id="2"/>
     <w:p>
       <w:pPr>
         <w:rPr>
@@ -3292,12 +3292,7 @@
     <w:p/>
     <w:p>
       <w:r>
-        <w:t>Son fonctionnement est assez simple, au début il f</w:t>
-      </w:r>
-      <w:bookmarkStart w:id="18" w:name="_GoBack"/>
-      <w:bookmarkEnd w:id="18"/>
-      <w:r>
-        <w:t>aut créer l’objet fenêtre. Ensuite, il faut démarrer la boucle d’</w:t>
+        <w:t>Son fonctionnement est assez simple, au début il faut créer l’objet fenêtre. Ensuite, il faut démarrer la boucle d’</w:t>
       </w:r>
       <w:r>
         <w:t>évènement. Après, à l’intérieur de cette boucle, nous pouvons interagir avec les éléments de la fenêtre et dessiner les différentes formes.</w:t>
@@ -3424,57 +3419,7 @@
         <w:rFonts w:cs="Arial"/>
         <w:szCs w:val="20"/>
       </w:rPr>
-      <w:fldChar w:fldCharType="begin"/>
-    </w:r>
-    <w:r>
-      <w:rPr>
-        <w:rFonts w:cs="Arial"/>
-        <w:szCs w:val="20"/>
-      </w:rPr>
-      <w:instrText xml:space="preserve"> FILENAME   \* MERGEFORMAT </w:instrText>
-    </w:r>
-    <w:r>
-      <w:rPr>
-        <w:rFonts w:cs="Arial"/>
-        <w:szCs w:val="20"/>
-      </w:rPr>
-      <w:fldChar w:fldCharType="separate"/>
-    </w:r>
-    <w:r>
-      <w:rPr>
-        <w:rFonts w:cs="Arial"/>
-        <w:noProof/>
-        <w:szCs w:val="20"/>
-      </w:rPr>
-      <w:t>MARTTOM-DOCUMENTATION-TECHNIQUE.docx</w:t>
-    </w:r>
-    <w:r>
-      <w:rPr>
-        <w:rFonts w:cs="Arial"/>
-        <w:szCs w:val="20"/>
-      </w:rPr>
-      <w:fldChar w:fldCharType="end"/>
-    </w:r>
-    <w:r>
-      <w:rPr>
-        <w:rFonts w:cs="Arial"/>
-        <w:szCs w:val="20"/>
-      </w:rPr>
-      <w:fldChar w:fldCharType="begin"/>
-    </w:r>
-    <w:r>
-      <w:rPr>
-        <w:rFonts w:cs="Arial"/>
-        <w:szCs w:val="20"/>
-      </w:rPr>
-      <w:instrText xml:space="preserve"> USERADDRESS  \* FirstCap  \* MERGEFORMAT </w:instrText>
-    </w:r>
-    <w:r>
-      <w:rPr>
-        <w:rFonts w:cs="Arial"/>
-        <w:szCs w:val="20"/>
-      </w:rPr>
-      <w:fldChar w:fldCharType="end"/>
+      <w:t>Documentation Technique</w:t>
     </w:r>
     <w:r>
       <w:rPr>
@@ -3514,7 +3459,7 @@
         <w:noProof/>
         <w:szCs w:val="20"/>
       </w:rPr>
-      <w:t>6</w:t>
+      <w:t>2</w:t>
     </w:r>
     <w:r>
       <w:rPr>
@@ -3581,6 +3526,8 @@
       </w:rPr>
       <w:tab/>
     </w:r>
+    <w:bookmarkStart w:id="18" w:name="_GoBack"/>
+    <w:bookmarkEnd w:id="18"/>
     <w:r>
       <w:rPr>
         <w:rStyle w:val="Numrodepage"/>
@@ -3612,7 +3559,7 @@
         <w:noProof/>
         <w:szCs w:val="20"/>
       </w:rPr>
-      <w:t>Jérôme Racordon</w:t>
+      <w:t>Tom Marti</w:t>
     </w:r>
     <w:r>
       <w:rPr>
@@ -3631,191 +3578,7 @@
   <w:p>
     <w:pPr>
       <w:pStyle w:val="Pieddepage"/>
-      <w:pBdr>
-        <w:top w:val="single" w:sz="4" w:space="1" w:color="auto"/>
-      </w:pBdr>
-      <w:tabs>
-        <w:tab w:val="clear" w:pos="9072"/>
-        <w:tab w:val="right" w:pos="9356"/>
-      </w:tabs>
-      <w:ind w:left="-142"/>
-      <w:rPr>
-        <w:sz w:val="12"/>
-        <w:szCs w:val="12"/>
-      </w:rPr>
     </w:pPr>
-  </w:p>
-  <w:p>
-    <w:pPr>
-      <w:pStyle w:val="Pieddepage"/>
-      <w:pBdr>
-        <w:top w:val="single" w:sz="4" w:space="1" w:color="auto"/>
-      </w:pBdr>
-      <w:tabs>
-        <w:tab w:val="clear" w:pos="4536"/>
-        <w:tab w:val="clear" w:pos="9072"/>
-        <w:tab w:val="right" w:pos="9498"/>
-      </w:tabs>
-      <w:ind w:left="-142"/>
-      <w:rPr>
-        <w:rFonts w:cs="Arial"/>
-        <w:szCs w:val="20"/>
-      </w:rPr>
-    </w:pPr>
-    <w:r>
-      <w:rPr>
-        <w:rFonts w:cs="Arial"/>
-        <w:szCs w:val="20"/>
-      </w:rPr>
-      <w:fldChar w:fldCharType="begin"/>
-    </w:r>
-    <w:r>
-      <w:rPr>
-        <w:rFonts w:cs="Arial"/>
-        <w:szCs w:val="20"/>
-      </w:rPr>
-      <w:instrText xml:space="preserve"> FILENAME   \* MERGEFORMAT </w:instrText>
-    </w:r>
-    <w:r>
-      <w:rPr>
-        <w:rFonts w:cs="Arial"/>
-        <w:szCs w:val="20"/>
-      </w:rPr>
-      <w:fldChar w:fldCharType="separate"/>
-    </w:r>
-    <w:r>
-      <w:rPr>
-        <w:rFonts w:cs="Arial"/>
-        <w:noProof/>
-        <w:szCs w:val="20"/>
-      </w:rPr>
-      <w:t>MARTTOM-DOCUMENTATION-TECHNIQUE.docx</w:t>
-    </w:r>
-    <w:r>
-      <w:rPr>
-        <w:rFonts w:cs="Arial"/>
-        <w:szCs w:val="20"/>
-      </w:rPr>
-      <w:fldChar w:fldCharType="end"/>
-    </w:r>
-    <w:r>
-      <w:rPr>
-        <w:rFonts w:cs="Arial"/>
-        <w:szCs w:val="20"/>
-      </w:rPr>
-      <w:fldChar w:fldCharType="begin"/>
-    </w:r>
-    <w:r>
-      <w:rPr>
-        <w:rFonts w:cs="Arial"/>
-        <w:szCs w:val="20"/>
-      </w:rPr>
-      <w:instrText xml:space="preserve"> USERADDRESS  \* FirstCap  \* MERGEFORMAT </w:instrText>
-    </w:r>
-    <w:r>
-      <w:rPr>
-        <w:rFonts w:cs="Arial"/>
-        <w:szCs w:val="20"/>
-      </w:rPr>
-      <w:fldChar w:fldCharType="end"/>
-    </w:r>
-    <w:r>
-      <w:rPr>
-        <w:rFonts w:cs="Arial"/>
-        <w:szCs w:val="20"/>
-      </w:rPr>
-      <w:tab/>
-    </w:r>
-    <w:r>
-      <w:rPr>
-        <w:rStyle w:val="Numrodepage"/>
-        <w:rFonts w:ascii="Arial" w:hAnsi="Arial" w:cs="Arial"/>
-        <w:szCs w:val="20"/>
-      </w:rPr>
-      <w:fldChar w:fldCharType="begin"/>
-    </w:r>
-    <w:r>
-      <w:rPr>
-        <w:rStyle w:val="Numrodepage"/>
-        <w:rFonts w:ascii="Arial" w:hAnsi="Arial" w:cs="Arial"/>
-        <w:szCs w:val="20"/>
-      </w:rPr>
-      <w:instrText xml:space="preserve"> PAGE </w:instrText>
-    </w:r>
-    <w:r>
-      <w:rPr>
-        <w:rStyle w:val="Numrodepage"/>
-        <w:rFonts w:ascii="Arial" w:hAnsi="Arial" w:cs="Arial"/>
-        <w:szCs w:val="20"/>
-      </w:rPr>
-      <w:fldChar w:fldCharType="separate"/>
-    </w:r>
-    <w:r>
-      <w:rPr>
-        <w:rStyle w:val="Numrodepage"/>
-        <w:rFonts w:ascii="Arial" w:hAnsi="Arial" w:cs="Arial"/>
-        <w:noProof/>
-        <w:szCs w:val="20"/>
-      </w:rPr>
-      <w:t>1</w:t>
-    </w:r>
-    <w:r>
-      <w:rPr>
-        <w:rStyle w:val="Numrodepage"/>
-        <w:rFonts w:ascii="Arial" w:hAnsi="Arial" w:cs="Arial"/>
-        <w:szCs w:val="20"/>
-      </w:rPr>
-      <w:fldChar w:fldCharType="end"/>
-    </w:r>
-    <w:r>
-      <w:rPr>
-        <w:rStyle w:val="Numrodepage"/>
-        <w:rFonts w:ascii="Arial" w:hAnsi="Arial" w:cs="Arial"/>
-        <w:szCs w:val="20"/>
-      </w:rPr>
-      <w:t>/</w:t>
-    </w:r>
-    <w:r>
-      <w:rPr>
-        <w:rStyle w:val="Numrodepage"/>
-        <w:rFonts w:ascii="Arial" w:hAnsi="Arial" w:cs="Arial"/>
-        <w:szCs w:val="20"/>
-      </w:rPr>
-      <w:fldChar w:fldCharType="begin"/>
-    </w:r>
-    <w:r>
-      <w:rPr>
-        <w:rStyle w:val="Numrodepage"/>
-        <w:rFonts w:ascii="Arial" w:hAnsi="Arial" w:cs="Arial"/>
-        <w:szCs w:val="20"/>
-      </w:rPr>
-      <w:instrText xml:space="preserve"> NUMPAGES </w:instrText>
-    </w:r>
-    <w:r>
-      <w:rPr>
-        <w:rStyle w:val="Numrodepage"/>
-        <w:rFonts w:ascii="Arial" w:hAnsi="Arial" w:cs="Arial"/>
-        <w:szCs w:val="20"/>
-      </w:rPr>
-      <w:fldChar w:fldCharType="separate"/>
-    </w:r>
-    <w:r>
-      <w:rPr>
-        <w:rStyle w:val="Numrodepage"/>
-        <w:rFonts w:ascii="Arial" w:hAnsi="Arial" w:cs="Arial"/>
-        <w:noProof/>
-        <w:szCs w:val="20"/>
-      </w:rPr>
-      <w:t>6</w:t>
-    </w:r>
-    <w:r>
-      <w:rPr>
-        <w:rStyle w:val="Numrodepage"/>
-        <w:rFonts w:ascii="Arial" w:hAnsi="Arial" w:cs="Arial"/>
-        <w:szCs w:val="20"/>
-      </w:rPr>
-      <w:fldChar w:fldCharType="end"/>
-    </w:r>
   </w:p>
 </w:ftr>
 </file>
@@ -11258,18 +11021,18 @@
 </file>
 
 <file path=customXml/item2.xml><?xml version="1.0" encoding="utf-8"?>
-<p:properties xmlns:p="http://schemas.microsoft.com/office/2006/metadata/properties" xmlns:xsi="http://www.w3.org/2001/XMLSchema-instance" xmlns:pc="http://schemas.microsoft.com/office/infopath/2007/PartnerControls">
-  <documentManagement/>
-</p:properties>
-</file>
-
-<file path=customXml/item3.xml><?xml version="1.0" encoding="utf-8"?>
 <?mso-contentType ?>
 <FormTemplates xmlns="http://schemas.microsoft.com/sharepoint/v3/contenttype/forms">
   <Display>DocumentLibraryForm</Display>
   <Edit>DocumentLibraryForm</Edit>
   <New>DocumentLibraryForm</New>
 </FormTemplates>
+</file>
+
+<file path=customXml/item3.xml><?xml version="1.0" encoding="utf-8"?>
+<p:properties xmlns:p="http://schemas.microsoft.com/office/2006/metadata/properties" xmlns:xsi="http://www.w3.org/2001/XMLSchema-instance" xmlns:pc="http://schemas.microsoft.com/office/infopath/2007/PartnerControls">
+  <documentManagement/>
+</p:properties>
 </file>
 
 <file path=customXml/item4.xml><?xml version="1.0" encoding="utf-8"?>
@@ -11295,6 +11058,14 @@
 </file>
 
 <file path=customXml/itemProps2.xml><?xml version="1.0" encoding="utf-8"?>
+<ds:datastoreItem xmlns:ds="http://schemas.openxmlformats.org/officeDocument/2006/customXml" ds:itemID="{BF5D5097-31C4-4D21-B1FB-C69E7672D363}">
+  <ds:schemaRefs>
+    <ds:schemaRef ds:uri="http://schemas.microsoft.com/sharepoint/v3/contenttype/forms"/>
+  </ds:schemaRefs>
+</ds:datastoreItem>
+</file>
+
+<file path=customXml/itemProps3.xml><?xml version="1.0" encoding="utf-8"?>
 <ds:datastoreItem xmlns:ds="http://schemas.openxmlformats.org/officeDocument/2006/customXml" ds:itemID="{B57E2553-CF91-449E-8DBE-34D3373E18CF}">
   <ds:schemaRefs>
     <ds:schemaRef ds:uri="http://schemas.microsoft.com/office/2006/metadata/properties"/>
@@ -11303,16 +11074,8 @@
 </ds:datastoreItem>
 </file>
 
-<file path=customXml/itemProps3.xml><?xml version="1.0" encoding="utf-8"?>
-<ds:datastoreItem xmlns:ds="http://schemas.openxmlformats.org/officeDocument/2006/customXml" ds:itemID="{BF5D5097-31C4-4D21-B1FB-C69E7672D363}">
-  <ds:schemaRefs>
-    <ds:schemaRef ds:uri="http://schemas.microsoft.com/sharepoint/v3/contenttype/forms"/>
-  </ds:schemaRefs>
-</ds:datastoreItem>
-</file>
-
 <file path=customXml/itemProps4.xml><?xml version="1.0" encoding="utf-8"?>
-<ds:datastoreItem xmlns:ds="http://schemas.openxmlformats.org/officeDocument/2006/customXml" ds:itemID="{0D9DFBDE-6CC3-403E-A1DF-81A044101A2B}">
+<ds:datastoreItem xmlns:ds="http://schemas.openxmlformats.org/officeDocument/2006/customXml" ds:itemID="{1B69742C-8FC0-4633-8FF6-6EF157DC60A5}">
   <ds:schemaRefs>
     <ds:schemaRef ds:uri="http://schemas.openxmlformats.org/officeDocument/2006/bibliography"/>
   </ds:schemaRefs>

</xml_diff>